<commit_message>
Added links to Research File
</commit_message>
<xml_diff>
--- a/Research.docx
+++ b/Research.docx
@@ -9,12 +9,21 @@
           <w:sz w:val="24"/>
         </w:rPr>
       </w:pPr>
-      <w:r>
-        <w:rPr>
-          <w:b/>
-          <w:sz w:val="24"/>
-        </w:rPr>
-        <w:t xml:space="preserve">Twilio: </w:t>
+      <w:proofErr w:type="spellStart"/>
+      <w:r>
+        <w:rPr>
+          <w:b/>
+          <w:sz w:val="24"/>
+        </w:rPr>
+        <w:t>Twilio</w:t>
+      </w:r>
+      <w:proofErr w:type="spellEnd"/>
+      <w:r>
+        <w:rPr>
+          <w:b/>
+          <w:sz w:val="24"/>
+        </w:rPr>
+        <w:t xml:space="preserve">: </w:t>
       </w:r>
     </w:p>
     <w:p>
@@ -208,12 +217,21 @@
           <w:sz w:val="24"/>
         </w:rPr>
       </w:pPr>
-      <w:r>
-        <w:rPr>
-          <w:b/>
-          <w:sz w:val="24"/>
-        </w:rPr>
-        <w:t>Nexmo:</w:t>
+      <w:proofErr w:type="spellStart"/>
+      <w:r>
+        <w:rPr>
+          <w:b/>
+          <w:sz w:val="24"/>
+        </w:rPr>
+        <w:t>Nexmo</w:t>
+      </w:r>
+      <w:proofErr w:type="spellEnd"/>
+      <w:r>
+        <w:rPr>
+          <w:b/>
+          <w:sz w:val="24"/>
+        </w:rPr>
+        <w:t>:</w:t>
       </w:r>
     </w:p>
     <w:p>
@@ -546,7 +564,7 @@
         </w:rPr>
         <w:tab/>
       </w:r>
-      <w:hyperlink r:id="rId14" w:history="1">
+      <w:hyperlink r:id="rId14" w:anchor="inbox" w:history="1">
         <w:r>
           <w:rPr>
             <w:rStyle w:val="Hyperlink"/>
@@ -693,8 +711,6 @@
           <w:sz w:val="24"/>
         </w:rPr>
       </w:pPr>
-      <w:bookmarkStart w:id="0" w:name="_GoBack"/>
-      <w:bookmarkEnd w:id="0"/>
       <w:r>
         <w:rPr>
           <w:b/>
@@ -794,6 +810,7 @@
     <w:p>
       <w:pPr>
         <w:rPr>
+          <w:rStyle w:val="Hyperlink"/>
           <w:sz w:val="24"/>
         </w:rPr>
       </w:pPr>
@@ -812,6 +829,271 @@
           <w:t>https://developer.mozilla.org/en-US/docs/Web/CSS/Reference</w:t>
         </w:r>
       </w:hyperlink>
+    </w:p>
+    <w:p>
+      <w:pPr>
+        <w:rPr>
+          <w:rStyle w:val="Hyperlink"/>
+          <w:sz w:val="24"/>
+        </w:rPr>
+      </w:pPr>
+    </w:p>
+    <w:p>
+      <w:pPr>
+        <w:rPr>
+          <w:rStyle w:val="Hyperlink"/>
+          <w:b/>
+          <w:color w:val="auto"/>
+          <w:sz w:val="24"/>
+          <w:u w:val="none"/>
+        </w:rPr>
+      </w:pPr>
+      <w:r>
+        <w:rPr>
+          <w:rStyle w:val="Hyperlink"/>
+          <w:b/>
+          <w:color w:val="auto"/>
+          <w:sz w:val="24"/>
+          <w:u w:val="none"/>
+        </w:rPr>
+        <w:t>More resources:</w:t>
+      </w:r>
+    </w:p>
+    <w:p>
+      <w:pPr>
+        <w:rPr>
+          <w:rStyle w:val="Hyperlink"/>
+          <w:color w:val="auto"/>
+          <w:sz w:val="24"/>
+          <w:u w:val="none"/>
+        </w:rPr>
+      </w:pPr>
+      <w:r>
+        <w:rPr>
+          <w:rStyle w:val="Hyperlink"/>
+          <w:color w:val="auto"/>
+          <w:sz w:val="24"/>
+          <w:u w:val="none"/>
+        </w:rPr>
+        <w:tab/>
+      </w:r>
+      <w:hyperlink r:id="rId25" w:history="1">
+        <w:r>
+          <w:rPr>
+            <w:rStyle w:val="Hyperlink"/>
+            <w:sz w:val="24"/>
+          </w:rPr>
+          <w:t>http://code.tutsplus.com/articles/resources-to-get-you-up-to-speed-in-nodejs--cms-21431</w:t>
+        </w:r>
+      </w:hyperlink>
+    </w:p>
+    <w:p>
+      <w:pPr>
+        <w:rPr>
+          <w:rStyle w:val="Hyperlink"/>
+          <w:color w:val="auto"/>
+          <w:sz w:val="24"/>
+          <w:u w:val="none"/>
+        </w:rPr>
+      </w:pPr>
+      <w:r>
+        <w:rPr>
+          <w:rStyle w:val="Hyperlink"/>
+          <w:color w:val="auto"/>
+          <w:sz w:val="24"/>
+          <w:u w:val="none"/>
+        </w:rPr>
+        <w:tab/>
+      </w:r>
+      <w:hyperlink r:id="rId26" w:history="1">
+        <w:r>
+          <w:rPr>
+            <w:rStyle w:val="Hyperlink"/>
+            <w:sz w:val="24"/>
+          </w:rPr>
+          <w:t>https://www.quora.com/What-are-the-best-resources-to-learn-Node-js</w:t>
+        </w:r>
+      </w:hyperlink>
+    </w:p>
+    <w:p>
+      <w:pPr>
+        <w:ind w:firstLine="720"/>
+        <w:rPr>
+          <w:sz w:val="24"/>
+        </w:rPr>
+      </w:pPr>
+      <w:hyperlink r:id="rId27" w:history="1">
+        <w:r>
+          <w:rPr>
+            <w:rStyle w:val="Hyperlink"/>
+            <w:sz w:val="24"/>
+          </w:rPr>
+          <w:t>http://passportjs.org/</w:t>
+        </w:r>
+      </w:hyperlink>
+    </w:p>
+    <w:p>
+      <w:pPr>
+        <w:ind w:firstLine="720"/>
+        <w:rPr>
+          <w:sz w:val="24"/>
+        </w:rPr>
+      </w:pPr>
+      <w:hyperlink r:id="rId28" w:history="1">
+        <w:r>
+          <w:rPr>
+            <w:rStyle w:val="Hyperlink"/>
+            <w:sz w:val="24"/>
+          </w:rPr>
+          <w:t>https://stormpath.com/blog/choosing-nodejs-authentication-strategy/</w:t>
+        </w:r>
+      </w:hyperlink>
+    </w:p>
+    <w:p>
+      <w:pPr>
+        <w:ind w:firstLine="720"/>
+        <w:rPr>
+          <w:sz w:val="24"/>
+        </w:rPr>
+      </w:pPr>
+      <w:hyperlink r:id="rId29" w:history="1">
+        <w:r>
+          <w:rPr>
+            <w:rStyle w:val="Hyperlink"/>
+            <w:sz w:val="24"/>
+          </w:rPr>
+          <w:t>https://crackstation.ne</w:t>
+        </w:r>
+        <w:bookmarkStart w:id="0" w:name="_GoBack"/>
+        <w:bookmarkEnd w:id="0"/>
+        <w:r>
+          <w:rPr>
+            <w:rStyle w:val="Hyperlink"/>
+            <w:sz w:val="24"/>
+          </w:rPr>
+          <w:t>t</w:t>
+        </w:r>
+        <w:r>
+          <w:rPr>
+            <w:rStyle w:val="Hyperlink"/>
+            <w:sz w:val="24"/>
+          </w:rPr>
+          <w:t>/hashing-security.htm</w:t>
+        </w:r>
+      </w:hyperlink>
+    </w:p>
+    <w:p>
+      <w:pPr>
+        <w:ind w:firstLine="720"/>
+        <w:rPr>
+          <w:sz w:val="24"/>
+        </w:rPr>
+      </w:pPr>
+      <w:hyperlink r:id="rId30" w:history="1">
+        <w:r>
+          <w:rPr>
+            <w:rStyle w:val="Hyperlink"/>
+            <w:sz w:val="24"/>
+          </w:rPr>
+          <w:t>http://www.cnet.com/how-to/the-gu</w:t>
+        </w:r>
+        <w:r>
+          <w:rPr>
+            <w:rStyle w:val="Hyperlink"/>
+            <w:sz w:val="24"/>
+          </w:rPr>
+          <w:t>i</w:t>
+        </w:r>
+        <w:r>
+          <w:rPr>
+            <w:rStyle w:val="Hyperlink"/>
+            <w:sz w:val="24"/>
+          </w:rPr>
+          <w:t>de-to-password-security-and-why-you-should-care/</w:t>
+        </w:r>
+      </w:hyperlink>
+    </w:p>
+    <w:p>
+      <w:pPr>
+        <w:ind w:firstLine="720"/>
+        <w:rPr>
+          <w:sz w:val="24"/>
+        </w:rPr>
+      </w:pPr>
+      <w:hyperlink r:id="rId31" w:history="1">
+        <w:r>
+          <w:rPr>
+            <w:rStyle w:val="Hyperlink"/>
+            <w:sz w:val="24"/>
+          </w:rPr>
+          <w:t>http://blog.modulus.io/getting-started-with-mongoose</w:t>
+        </w:r>
+      </w:hyperlink>
+    </w:p>
+    <w:p>
+      <w:pPr>
+        <w:ind w:firstLine="720"/>
+        <w:rPr>
+          <w:sz w:val="24"/>
+        </w:rPr>
+      </w:pPr>
+      <w:hyperlink r:id="rId32" w:history="1">
+        <w:r>
+          <w:rPr>
+            <w:rStyle w:val="Hyperlink"/>
+            <w:sz w:val="24"/>
+          </w:rPr>
+          <w:t>https://hackhands.com/how-to-get-started-on-the-mean-stack/</w:t>
+        </w:r>
+      </w:hyperlink>
+    </w:p>
+    <w:p>
+      <w:pPr>
+        <w:ind w:firstLine="720"/>
+        <w:rPr>
+          <w:sz w:val="24"/>
+        </w:rPr>
+      </w:pPr>
+      <w:hyperlink r:id="rId33" w:history="1">
+        <w:r>
+          <w:rPr>
+            <w:rStyle w:val="Hyperlink"/>
+            <w:sz w:val="24"/>
+          </w:rPr>
+          <w:t>http://expressjs.com/starter/hello-world.html</w:t>
+        </w:r>
+      </w:hyperlink>
+    </w:p>
+    <w:p>
+      <w:pPr>
+        <w:ind w:firstLine="720"/>
+        <w:rPr>
+          <w:sz w:val="24"/>
+        </w:rPr>
+      </w:pPr>
+      <w:hyperlink r:id="rId34" w:history="1">
+        <w:r>
+          <w:rPr>
+            <w:rStyle w:val="Hyperlink"/>
+            <w:sz w:val="24"/>
+          </w:rPr>
+          <w:t>http://expressjs.com/starter/installing.html</w:t>
+        </w:r>
+      </w:hyperlink>
+    </w:p>
+    <w:p>
+      <w:pPr>
+        <w:ind w:firstLine="720"/>
+        <w:rPr>
+          <w:sz w:val="24"/>
+        </w:rPr>
+      </w:pPr>
+      <w:r>
+        <w:rPr>
+          <w:sz w:val="24"/>
+        </w:rPr>
+        <w:tab/>
+      </w:r>
     </w:p>
     <w:sectPr>
       <w:pgSz w:w="12240" w:h="15840"/>
@@ -1220,6 +1502,7 @@
   <w:style w:type="character" w:default="1" w:styleId="DefaultParagraphFont">
     <w:name w:val="Default Paragraph Font"/>
     <w:uiPriority w:val="1"/>
+    <w:semiHidden/>
     <w:unhideWhenUsed/>
   </w:style>
   <w:style w:type="table" w:default="1" w:styleId="TableNormal">

</xml_diff>

<commit_message>
Added Technical Outline Doc
Technical Outline contains basic description of modules and services.
Visual descriptions will be created as well, and saved to the
repository.
</commit_message>
<xml_diff>
--- a/Research.docx
+++ b/Research.docx
@@ -962,23 +962,7 @@
             <w:rStyle w:val="Hyperlink"/>
             <w:sz w:val="24"/>
           </w:rPr>
-          <w:t>https://crackstation.ne</w:t>
-        </w:r>
-        <w:bookmarkStart w:id="0" w:name="_GoBack"/>
-        <w:bookmarkEnd w:id="0"/>
-        <w:r>
-          <w:rPr>
-            <w:rStyle w:val="Hyperlink"/>
-            <w:sz w:val="24"/>
-          </w:rPr>
-          <w:t>t</w:t>
-        </w:r>
-        <w:r>
-          <w:rPr>
-            <w:rStyle w:val="Hyperlink"/>
-            <w:sz w:val="24"/>
-          </w:rPr>
-          <w:t>/hashing-security.htm</w:t>
+          <w:t>https://crackstation.net/hashing-security.htm</w:t>
         </w:r>
       </w:hyperlink>
     </w:p>
@@ -995,23 +979,19 @@
             <w:rStyle w:val="Hyperlink"/>
             <w:sz w:val="24"/>
           </w:rPr>
-          <w:t>http://www.cnet.com/how-to/the-gu</w:t>
-        </w:r>
-        <w:r>
-          <w:rPr>
-            <w:rStyle w:val="Hyperlink"/>
-            <w:sz w:val="24"/>
-          </w:rPr>
-          <w:t>i</w:t>
-        </w:r>
-        <w:r>
-          <w:rPr>
-            <w:rStyle w:val="Hyperlink"/>
-            <w:sz w:val="24"/>
-          </w:rPr>
-          <w:t>de-to-password-security-and-why-you-should-care/</w:t>
-        </w:r>
-      </w:hyperlink>
+          <w:t>http://www.cnet.com/how-to/the-guide-to-password-security-and-why-you-should-care/</w:t>
+        </w:r>
+      </w:hyperlink>
+      <w:r>
+        <w:rPr>
+          <w:rStyle w:val="Hyperlink"/>
+          <w:sz w:val="24"/>
+          <w:u w:val="none"/>
+        </w:rPr>
+        <w:t xml:space="preserve"> </w:t>
+      </w:r>
+      <w:bookmarkStart w:id="0" w:name="_GoBack"/>
+      <w:bookmarkEnd w:id="0"/>
     </w:p>
     <w:p>
       <w:pPr>

</xml_diff>